<commit_message>
some changes to each chapter from 1 - 6, new libs, and distribution for chapters from 1 - 6 but without the chapter 6 progra solutions
</commit_message>
<xml_diff>
--- a/Documentation/VBugs/Chaper 6/Chapter 6.docx
+++ b/Documentation/VBugs/Chaper 6/Chapter 6.docx
@@ -8,11 +8,108 @@
           <w:b/>
         </w:rPr>
       </w:pPr>
+    </w:p>
+    <w:p>
+      <w:pPr>
+        <w:spacing w:after="0" w:line="240" w:lineRule="auto"/>
+        <w:rPr>
+          <w:b/>
+        </w:rPr>
+      </w:pPr>
       <w:r>
         <w:rPr>
           <w:b/>
           <w:noProof/>
         </w:rPr>
+        <w:pict>
+          <v:shapetype id="_x0000_t136" coordsize="21600,21600" o:spt="136" adj="10800" path="m@7,l@8,m@5,21600l@6,21600e">
+            <v:formulas>
+              <v:f eqn="sum #0 0 10800"/>
+              <v:f eqn="prod #0 2 1"/>
+              <v:f eqn="sum 21600 0 @1"/>
+              <v:f eqn="sum 0 0 @2"/>
+              <v:f eqn="sum 21600 0 @3"/>
+              <v:f eqn="if @0 @3 0"/>
+              <v:f eqn="if @0 21600 @1"/>
+              <v:f eqn="if @0 0 @2"/>
+              <v:f eqn="if @0 @4 21600"/>
+              <v:f eqn="mid @5 @6"/>
+              <v:f eqn="mid @8 @5"/>
+              <v:f eqn="mid @7 @8"/>
+              <v:f eqn="mid @6 @7"/>
+              <v:f eqn="sum @6 0 @5"/>
+            </v:formulas>
+            <v:path textpathok="t" o:connecttype="custom" o:connectlocs="@9,0;@10,10800;@11,21600;@12,10800" o:connectangles="270,180,90,0"/>
+            <v:textpath on="t" fitshape="t"/>
+            <v:handles>
+              <v:h position="#0,bottomRight" xrange="6629,14971"/>
+            </v:handles>
+            <o:lock v:ext="edit" text="t" shapetype="t"/>
+          </v:shapetype>
+          <v:shape id="_x0000_s1027" type="#_x0000_t136" style="position:absolute;margin-left:28.35pt;margin-top:250.2pt;width:399.65pt;height:76pt;z-index:-251653120" wrapcoords="41 -214 -81 3208 -81 7699 527 10051 811 10051 648 16895 567 21600 1256 22028 2837 22028 8672 22028 20101 21814 20060 16895 20222 10051 20749 10051 21641 7913 21722 642 21641 -214 41 -214">
+            <v:shadow on="t" opacity="52429f"/>
+            <v:textpath style="font-family:&quot;Arial Black&quot;;font-style:italic;v-text-kern:t" trim="t" fitpath="t" string="&quot;Methods in VB .NET&quot;"/>
+            <w10:wrap type="tight"/>
+          </v:shape>
+        </w:pict>
+      </w:r>
+      <w:r>
+        <w:rPr>
+          <w:b/>
+          <w:noProof/>
+        </w:rPr>
+        <w:pict>
+          <v:shape id="_x0000_s1026" type="#_x0000_t136" style="position:absolute;margin-left:96.35pt;margin-top:29.65pt;width:245.1pt;height:40.25pt;z-index:251662336">
+            <v:shadow on="t" opacity="52429f"/>
+            <v:textpath style="font-family:&quot;Arial Black&quot;;font-style:italic;v-text-kern:t" trim="t" fitpath="t" string="Chapter 6"/>
+            <w10:wrap type="topAndBottom"/>
+          </v:shape>
+        </w:pict>
+      </w:r>
+      <w:r>
+        <w:rPr>
+          <w:b/>
+        </w:rPr>
+        <w:br w:type="page"/>
+      </w:r>
+    </w:p>
+    <w:p>
+      <w:pPr>
+        <w:spacing w:after="0" w:line="240" w:lineRule="auto"/>
+        <w:rPr>
+          <w:b/>
+        </w:rPr>
+      </w:pPr>
+    </w:p>
+    <w:p>
+      <w:pPr>
+        <w:pStyle w:val="Heading1"/>
+      </w:pPr>
+      <w:r>
+        <w:t>Summary:</w:t>
+      </w:r>
+    </w:p>
+    <w:p/>
+    <w:p>
+      <w:r>
+        <w:t xml:space="preserve">I this chapter you will need to use the solution from the previous one.  </w:t>
+      </w:r>
+      <w:r>
+        <w:t>You will learn about methods in VB, their purpose, how to create and use them in your program. You will not need any additional material for this chapter.</w:t>
+      </w:r>
+    </w:p>
+    <w:p>
+      <w:pPr>
+        <w:rPr>
+          <w:b/>
+        </w:rPr>
+      </w:pPr>
+      <w:r>
+        <w:rPr>
+          <w:b/>
+          <w:noProof/>
+        </w:rPr>
+        <w:lastRenderedPageBreak/>
         <w:drawing>
           <wp:anchor distT="0" distB="0" distL="114300" distR="114300" simplePos="0" relativeHeight="251658240" behindDoc="0" locked="0" layoutInCell="1" allowOverlap="1">
             <wp:simplePos x="0" y="0"/>
@@ -137,7 +234,19 @@
     </w:p>
     <w:p>
       <w:r>
-        <w:t xml:space="preserve">A Method is a procedure built into the class. They are a series of statements that are executed when called. Methods allow us to handle code in a simple and organized fashion. There are two types of methods in VB .NET: those that return a value (Functions) and those that do not return a value (Sub Procedures). </w:t>
+        <w:t xml:space="preserve">A Method is a procedure built into the </w:t>
+      </w:r>
+      <w:r>
+        <w:t>program</w:t>
+      </w:r>
+      <w:r>
+        <w:t xml:space="preserve">. They are a series of statements that are executed when called. Methods allow us to handle code in a simple and organized fashion. There are two types of methods in VB .NET: those that return a value (Functions) and those that </w:t>
+      </w:r>
+      <w:r>
+        <w:t>just perform an action</w:t>
+      </w:r>
+      <w:r>
+        <w:t xml:space="preserve"> (Sub Procedures). </w:t>
       </w:r>
       <w:r>
         <w:t>Sub procedures</w:t>
@@ -431,7 +540,10 @@
     </w:p>
     <w:p>
       <w:r>
-        <w:t>Function is a method which returns a value. Functions are used to evaluate data, make calculations or to transform data. Declaring a Function is similar to declaring a Sub procedure. Functions are declared with the Function keyword.</w:t>
+        <w:t>A f</w:t>
+      </w:r>
+      <w:r>
+        <w:t>unction is a method which returns a value. Functions are used to evaluate data, make calculations or to transform data. Declaring a Function is similar to declaring a Sub procedure. Functions are declared with the Function keyword.</w:t>
       </w:r>
       <w:r>
         <w:t xml:space="preserve"> Figure 2 shows the example of function declaration.</w:t>
@@ -696,7 +808,16 @@
       </w:r>
     </w:p>
     <w:p>
-      <w:r>
+      <w:pPr>
+        <w:spacing w:after="0" w:line="240" w:lineRule="auto"/>
+      </w:pPr>
+      <w:r>
+        <w:br w:type="page"/>
+      </w:r>
+    </w:p>
+    <w:p>
+      <w:r>
+        <w:lastRenderedPageBreak/>
         <w:t xml:space="preserve">A method is not executed until it is called. A method is called by referencing it's name along with any required parameters. </w:t>
       </w:r>
       <w:r>
@@ -1080,7 +1201,6 @@
         <w:jc w:val="center"/>
       </w:pPr>
       <w:r>
-        <w:lastRenderedPageBreak/>
         <w:t>Figure 3</w:t>
       </w:r>
     </w:p>
@@ -1486,14 +1606,6 @@
         <w:t>Create ControlMusic() Sub, which will stop and start the music during the game. Call this method inside the Game Loop.</w:t>
       </w:r>
     </w:p>
-    <w:p/>
-    <w:p/>
-    <w:p/>
-    <w:p/>
-    <w:p/>
-    <w:p/>
-    <w:p/>
-    <w:p/>
     <w:p/>
     <w:p/>
     <w:p/>
@@ -1744,7 +1856,13 @@
         <w:t>NOTE:</w:t>
       </w:r>
       <w:r>
-        <w:t xml:space="preserve"> Add additional </w:t>
+        <w:t xml:space="preserve"> </w:t>
+      </w:r>
+      <w:r>
+        <w:t>You will need to have</w:t>
+      </w:r>
+      <w:r>
+        <w:t xml:space="preserve"> </w:t>
       </w:r>
       <w:r>
         <w:rPr>
@@ -1763,7 +1881,10 @@
         <w:t xml:space="preserve"> </w:t>
       </w:r>
       <w:r>
-        <w:t xml:space="preserve">before the piece of code that is responsible for playing sound effect and animation when a bug was clicked. This is compulsory I order to see the animation working. </w:t>
+        <w:t>b</w:t>
+      </w:r>
+      <w:r>
+        <w:t xml:space="preserve">oth in the Main procedure and in the DrawMouse procedure. </w:t>
       </w:r>
     </w:p>
     <w:sectPr>
@@ -1868,7 +1989,7 @@
             <w:rPr>
               <w:noProof/>
             </w:rPr>
-            <w:t>6</w:t>
+            <w:t>2</w:t>
           </w:r>
         </w:fldSimple>
       </w:sdtContent>

</xml_diff>